<commit_message>
just one last revision pleeeeeaaasssseee
</commit_message>
<xml_diff>
--- a/Manuscript/DRAFT-Fagaalu_Sediment_Yield_2015_tables.docx
+++ b/Manuscript/DRAFT-Fagaalu_Sediment_Yield_2015_tables.docx
@@ -5575,7 +5575,7 @@
           </w:tcPr>
           <w:p>
             <w:r>
-              <w:t>0.98</w:t>
+              <w:t>0.99</w:t>
             </w:r>
           </w:p>
         </w:tc>
@@ -5585,7 +5585,7 @@
           </w:tcPr>
           <w:p>
             <w:r>
-              <w:t>0.56</w:t>
+              <w:t>0.55</w:t>
             </w:r>
           </w:p>
         </w:tc>
@@ -5615,7 +5615,7 @@
           </w:tcPr>
           <w:p>
             <w:r>
-              <w:t>55.0</w:t>
+              <w:t>56.0</w:t>
             </w:r>
           </w:p>
         </w:tc>
@@ -6343,7 +6343,7 @@
           </w:tcPr>
           <w:p>
             <w:r>
-              <w:t>43.18</w:t>
+              <w:t>43.19</w:t>
             </w:r>
           </w:p>
         </w:tc>
@@ -6447,7 +6447,7 @@
           </w:tcPr>
           <w:p>
             <w:r>
-              <w:t>2460.6</w:t>
+              <w:t>2461.2</w:t>
             </w:r>
           </w:p>
         </w:tc>
@@ -6457,7 +6457,7 @@
           </w:tcPr>
           <w:p>
             <w:r>
-              <w:t>255.3</w:t>
+              <w:t>255.2</w:t>
             </w:r>
           </w:p>
         </w:tc>
@@ -7377,7 +7377,7 @@
           </w:tcPr>
           <w:p>
             <w:r>
-              <w:t>44</w:t>
+              <w:t>43</w:t>
             </w:r>
           </w:p>
         </w:tc>
@@ -7767,7 +7767,7 @@
           </w:tcPr>
           <w:p>
             <w:r>
-              <w:t>49</w:t>
+              <w:t>47</w:t>
             </w:r>
           </w:p>
         </w:tc>
@@ -12230,27 +12230,27 @@
           </w:tcPr>
           <w:p>
             <w:r>
-              <w:t>8061</w:t>
-            </w:r>
-          </w:p>
-        </w:tc>
-        <w:tc>
-          <w:tcPr>
-            <w:tcW w:type="dxa" w:w="1080"/>
-          </w:tcPr>
-          <w:p>
-            <w:r>
-              <w:t>7584</w:t>
-            </w:r>
-          </w:p>
-        </w:tc>
-        <w:tc>
-          <w:tcPr>
-            <w:tcW w:type="dxa" w:w="1080"/>
-          </w:tcPr>
-          <w:p>
-            <w:r>
-              <w:t>15645</w:t>
+              <w:t>8186</w:t>
+            </w:r>
+          </w:p>
+        </w:tc>
+        <w:tc>
+          <w:tcPr>
+            <w:tcW w:type="dxa" w:w="1080"/>
+          </w:tcPr>
+          <w:p>
+            <w:r>
+              <w:t>7593</w:t>
+            </w:r>
+          </w:p>
+        </w:tc>
+        <w:tc>
+          <w:tcPr>
+            <w:tcW w:type="dxa" w:w="1080"/>
+          </w:tcPr>
+          <w:p>
+            <w:r>
+              <w:t>15779</w:t>
             </w:r>
           </w:p>
         </w:tc>
@@ -17242,6 +17242,13 @@
     <w:name w:val="Normal"/>
     <w:qFormat/>
     <w:rsid w:val="00FC693F"/>
+    <w:pPr>
+      <w:ind w:firstLine="0"/>
+    </w:pPr>
+    <w:rPr>
+      <w:rFonts w:ascii="Times" w:hAnsi="Times"/>
+      <w:sz w:val="24"/>
+    </w:rPr>
   </w:style>
   <w:style w:type="paragraph" w:styleId="Heading1">
     <w:name w:val="heading 1"/>

</xml_diff>